<commit_message>
- Fixed a path normalisation issue where the drive might not be correctly replaced with the drive mapping drive - Added new columns to display the file system created, accessed, modified timestamps - Added new column to display the registry keys modified timestamp
</commit_message>
<xml_diff>
--- a/Help/Help.docx
+++ b/Help/Help.docx
@@ -26,7 +26,7 @@
               <w:lang w:eastAsia="en-GB"/>
             </w:rPr>
             <w:drawing>
-              <wp:inline distT="0" distB="0" distL="0" distR="0" wp14:anchorId="17B6E53D" wp14:editId="5E850842">
+              <wp:inline distT="0" distB="0" distL="0" distR="0" wp14:anchorId="24BF82E7" wp14:editId="620D9522">
                 <wp:extent cx="2524478" cy="762106"/>
                 <wp:effectExtent l="0" t="0" r="9525" b="0"/>
                 <wp:docPr id="1" name="Picture 1"/>
@@ -136,8 +136,6 @@
             </w:sdtPr>
             <w:sdtEndPr/>
             <w:sdtContent>
-              <w:proofErr w:type="spellStart"/>
-              <w:proofErr w:type="gramStart"/>
               <w:r>
                 <w:rPr>
                   <w:b/>
@@ -146,8 +144,6 @@
                 </w:rPr>
                 <w:t>autorunner</w:t>
               </w:r>
-              <w:proofErr w:type="spellEnd"/>
-              <w:proofErr w:type="gramEnd"/>
             </w:sdtContent>
           </w:sdt>
         </w:p>
@@ -192,31 +188,8 @@
           <w:pPr>
             <w:spacing w:after="0"/>
           </w:pPr>
-          <w:proofErr w:type="spellStart"/>
-          <w:proofErr w:type="gramStart"/>
-          <w:r>
-            <w:t>autorunner</w:t>
-          </w:r>
-          <w:proofErr w:type="spellEnd"/>
-          <w:proofErr w:type="gramEnd"/>
-          <w:r>
-            <w:t xml:space="preserve"> is based upon the </w:t>
-          </w:r>
-          <w:proofErr w:type="spellStart"/>
-          <w:r>
-            <w:t>AutoRuns</w:t>
-          </w:r>
-          <w:proofErr w:type="spellEnd"/>
-          <w:r>
-            <w:t xml:space="preserve"> tool by the </w:t>
-          </w:r>
-          <w:proofErr w:type="spellStart"/>
-          <w:r>
-            <w:t>Sysinternals</w:t>
-          </w:r>
-          <w:proofErr w:type="spellEnd"/>
-          <w:r>
-            <w:t>/Microsoft gurus. It is designed to perform automated Authenticode checking for binaries designed to auto-start on a host. Its primary purpose is to aid forensic investigations.</w:t>
+          <w:r>
+            <w:t>autorunner is based upon the AutoRuns tool by the Sysinternals/Microsoft gurus. It is designed to perform automated Authenticode checking for binaries designed to auto-start on a host. Its primary purpose is to aid forensic investigations.</w:t>
           </w:r>
         </w:p>
         <w:p>
@@ -251,10 +224,13 @@
               <w:sz w:val="22"/>
               <w:szCs w:val="22"/>
             </w:rPr>
-            <w:t xml:space="preserve">I didn't want to write this application, it was one that I had to...software persistence is a key factor when identifying malware and I wanted </w:t>
-          </w:r>
-          <w:proofErr w:type="spellStart"/>
-          <w:r>
+            <w:t>I didn't want to write this application, it was one that I had to...software persistence is a key factor when identifying malware and I wanted AutoRuns to work. Ideally I would have just run the command line version of it and parsed the output and performed other checks on the data extracted, however, this is flawed for a number of reasons.</w:t>
+          </w:r>
+        </w:p>
+        <w:p>
+          <w:pPr>
+            <w:pStyle w:val="woanwareHeading1"/>
+            <w:spacing w:before="0"/>
             <w:rPr>
               <w:rFonts w:eastAsiaTheme="minorHAnsi" w:cstheme="minorBidi"/>
               <w:b w:val="0"/>
@@ -262,10 +238,12 @@
               <w:sz w:val="22"/>
               <w:szCs w:val="22"/>
             </w:rPr>
-            <w:t>AutoRuns</w:t>
-          </w:r>
-          <w:proofErr w:type="spellEnd"/>
-          <w:r>
+          </w:pPr>
+        </w:p>
+        <w:p>
+          <w:pPr>
+            <w:pStyle w:val="woanwareHeading1"/>
+            <w:spacing w:before="0" w:line="240" w:lineRule="auto"/>
             <w:rPr>
               <w:rFonts w:eastAsiaTheme="minorHAnsi" w:cstheme="minorBidi"/>
               <w:b w:val="0"/>
@@ -273,13 +251,8 @@
               <w:sz w:val="22"/>
               <w:szCs w:val="22"/>
             </w:rPr>
-            <w:t xml:space="preserve"> to work. Ideally I would have just run the command line version of it and parsed the output and performed other checks on the data extracted, however, this is flawed for a number of reasons.</w:t>
-          </w:r>
-        </w:p>
-        <w:p>
-          <w:pPr>
-            <w:pStyle w:val="woanwareHeading1"/>
-            <w:spacing w:before="0"/>
+          </w:pPr>
+          <w:r>
             <w:rPr>
               <w:rFonts w:eastAsiaTheme="minorHAnsi" w:cstheme="minorBidi"/>
               <w:b w:val="0"/>
@@ -287,7 +260,8 @@
               <w:sz w:val="22"/>
               <w:szCs w:val="22"/>
             </w:rPr>
-          </w:pPr>
+            <w:t>The key one being I can never get it to run on more than one user profile, so if I am working on a host with two user accounts, then I can extract the data from the first profile, but when run it against the second profile then it fails. Or I can reboot, remount the image, then it will load the second profile and not the first?!</w:t>
+          </w:r>
         </w:p>
         <w:p>
           <w:pPr>
@@ -301,7 +275,11 @@
               <w:szCs w:val="22"/>
             </w:rPr>
           </w:pPr>
-          <w:r>
+        </w:p>
+        <w:p>
+          <w:pPr>
+            <w:pStyle w:val="woanwareHeading1"/>
+            <w:spacing w:before="0"/>
             <w:rPr>
               <w:rFonts w:eastAsiaTheme="minorHAnsi" w:cstheme="minorBidi"/>
               <w:b w:val="0"/>
@@ -309,13 +287,8 @@
               <w:sz w:val="22"/>
               <w:szCs w:val="22"/>
             </w:rPr>
-            <w:t>The key one being I can never get it to run on more than one user profile, so if I am working on a host with two user accounts, then I can extract the data from the first profile, but when run it against the second profile then it fails. Or I can reboot, remount the image, then it will load the second profile and not the first?!</w:t>
-          </w:r>
-        </w:p>
-        <w:p>
-          <w:pPr>
-            <w:pStyle w:val="woanwareHeading1"/>
-            <w:spacing w:before="0" w:line="240" w:lineRule="auto"/>
+          </w:pPr>
+          <w:r>
             <w:rPr>
               <w:rFonts w:eastAsiaTheme="minorHAnsi" w:cstheme="minorBidi"/>
               <w:b w:val="0"/>
@@ -323,7 +296,8 @@
               <w:sz w:val="22"/>
               <w:szCs w:val="22"/>
             </w:rPr>
-          </w:pPr>
+            <w:t>The second issue that is in off-line mode it needs the user to supply the path to the user profile, which is fine for one profile, but we will work with hosts that have numerous profiles.</w:t>
+          </w:r>
         </w:p>
         <w:p>
           <w:pPr>
@@ -337,7 +311,11 @@
               <w:szCs w:val="22"/>
             </w:rPr>
           </w:pPr>
-          <w:r>
+        </w:p>
+        <w:p>
+          <w:pPr>
+            <w:pStyle w:val="woanwareHeading1"/>
+            <w:spacing w:before="0"/>
             <w:rPr>
               <w:rFonts w:eastAsiaTheme="minorHAnsi" w:cstheme="minorBidi"/>
               <w:b w:val="0"/>
@@ -345,13 +323,8 @@
               <w:sz w:val="22"/>
               <w:szCs w:val="22"/>
             </w:rPr>
-            <w:t>The second issue that is in off-line mode it needs the user to supply the path to the user profile, which is fine for one profile, but we will work with hosts that have numerous profiles.</w:t>
-          </w:r>
-        </w:p>
-        <w:p>
-          <w:pPr>
-            <w:pStyle w:val="woanwareHeading1"/>
-            <w:spacing w:before="0"/>
+          </w:pPr>
+          <w:r>
             <w:rPr>
               <w:rFonts w:eastAsiaTheme="minorHAnsi" w:cstheme="minorBidi"/>
               <w:b w:val="0"/>
@@ -359,7 +332,8 @@
               <w:sz w:val="22"/>
               <w:szCs w:val="22"/>
             </w:rPr>
-          </w:pPr>
+            <w:t>So autorunner is designed to work around all of these issues. It will check against all user profiles associated with the host. It will parse out LNK files to the actual binary (one level down). It allows the user to specify multiple drive mappings, so that if the forensic image contains multiple partitions you can map the original drives to mounted drives on the forensic workstation.</w:t>
+          </w:r>
         </w:p>
         <w:p>
           <w:pPr>
@@ -373,7 +347,11 @@
               <w:szCs w:val="22"/>
             </w:rPr>
           </w:pPr>
-          <w:r>
+        </w:p>
+        <w:p>
+          <w:pPr>
+            <w:pStyle w:val="woanwareHeading1"/>
+            <w:spacing w:before="0"/>
             <w:rPr>
               <w:rFonts w:eastAsiaTheme="minorHAnsi" w:cstheme="minorBidi"/>
               <w:b w:val="0"/>
@@ -381,9 +359,7 @@
               <w:sz w:val="22"/>
               <w:szCs w:val="22"/>
             </w:rPr>
-            <w:t xml:space="preserve">So </w:t>
-          </w:r>
-          <w:proofErr w:type="spellStart"/>
+          </w:pPr>
           <w:r>
             <w:rPr>
               <w:rFonts w:eastAsiaTheme="minorHAnsi" w:cstheme="minorBidi"/>
@@ -392,76 +368,7 @@
               <w:sz w:val="22"/>
               <w:szCs w:val="22"/>
             </w:rPr>
-            <w:t>autorunner</w:t>
-          </w:r>
-          <w:proofErr w:type="spellEnd"/>
-          <w:r>
-            <w:rPr>
-              <w:rFonts w:eastAsiaTheme="minorHAnsi" w:cstheme="minorBidi"/>
-              <w:b w:val="0"/>
-              <w:bCs w:val="0"/>
-              <w:sz w:val="22"/>
-              <w:szCs w:val="22"/>
-            </w:rPr>
-            <w:t xml:space="preserve"> is designed to work around all of these issues. It will check against all user profiles associated with the host. It will parse out LNK files to the actual binary (one level down). It allows the user to specify multiple drive mappings, so that if the forensic image contains multiple partitions you can map the original drives to mounted drives on the forensic workstation.</w:t>
-          </w:r>
-        </w:p>
-        <w:p>
-          <w:pPr>
-            <w:pStyle w:val="woanwareHeading1"/>
-            <w:spacing w:before="0"/>
-            <w:rPr>
-              <w:rFonts w:eastAsiaTheme="minorHAnsi" w:cstheme="minorBidi"/>
-              <w:b w:val="0"/>
-              <w:bCs w:val="0"/>
-              <w:sz w:val="22"/>
-              <w:szCs w:val="22"/>
-            </w:rPr>
-          </w:pPr>
-        </w:p>
-        <w:p>
-          <w:pPr>
-            <w:pStyle w:val="woanwareHeading1"/>
-            <w:spacing w:before="0"/>
-            <w:rPr>
-              <w:rFonts w:eastAsiaTheme="minorHAnsi" w:cstheme="minorBidi"/>
-              <w:b w:val="0"/>
-              <w:bCs w:val="0"/>
-              <w:sz w:val="22"/>
-              <w:szCs w:val="22"/>
-            </w:rPr>
-          </w:pPr>
-          <w:r>
-            <w:rPr>
-              <w:rFonts w:eastAsiaTheme="minorHAnsi" w:cstheme="minorBidi"/>
-              <w:b w:val="0"/>
-              <w:bCs w:val="0"/>
-              <w:sz w:val="22"/>
-              <w:szCs w:val="22"/>
-            </w:rPr>
-            <w:t xml:space="preserve">The application should be used against a forensic image that has been mounted using </w:t>
-          </w:r>
-          <w:proofErr w:type="spellStart"/>
-          <w:r>
-            <w:rPr>
-              <w:rFonts w:eastAsiaTheme="minorHAnsi" w:cstheme="minorBidi"/>
-              <w:b w:val="0"/>
-              <w:bCs w:val="0"/>
-              <w:sz w:val="22"/>
-              <w:szCs w:val="22"/>
-            </w:rPr>
-            <w:t>what ever</w:t>
-          </w:r>
-          <w:proofErr w:type="spellEnd"/>
-          <w:r>
-            <w:rPr>
-              <w:rFonts w:eastAsiaTheme="minorHAnsi" w:cstheme="minorBidi"/>
-              <w:b w:val="0"/>
-              <w:bCs w:val="0"/>
-              <w:sz w:val="22"/>
-              <w:szCs w:val="22"/>
-            </w:rPr>
-            <w:t xml:space="preserve"> method you desire.</w:t>
+            <w:t>The application should be used against a forensic image that has been mounted using what ever method you desire.</w:t>
           </w:r>
         </w:p>
         <w:p>
@@ -595,23 +502,7 @@
         </w:p>
         <w:p>
           <w:r>
-            <w:t>&lt;</w:t>
-          </w:r>
-          <w:proofErr w:type="spellStart"/>
-          <w:r>
-            <w:t>ApiKey</w:t>
-          </w:r>
-          <w:proofErr w:type="spellEnd"/>
-          <w:r>
-            <w:t>&gt;&lt;/</w:t>
-          </w:r>
-          <w:proofErr w:type="spellStart"/>
-          <w:r>
-            <w:t>ApiKey</w:t>
-          </w:r>
-          <w:proofErr w:type="spellEnd"/>
-          <w:r>
-            <w:t>&gt;</w:t>
+            <w:t>&lt;ApiKey&gt;&lt;/ApiKey&gt;</w:t>
           </w:r>
         </w:p>
         <w:p>
@@ -656,15 +547,7 @@
         </w:p>
         <w:p>
           <w:r>
-            <w:t xml:space="preserve">The way that paths to binaries are stored in the registry varies wildly and </w:t>
-          </w:r>
-          <w:proofErr w:type="spellStart"/>
-          <w:r>
-            <w:t>autorunner</w:t>
-          </w:r>
-          <w:proofErr w:type="spellEnd"/>
-          <w:r>
-            <w:t xml:space="preserve"> attempts to deal with every case, however, there is a good chance that you will have a path that it cannot deal with. If you find such a path then send me the contents of the </w:t>
+            <w:t xml:space="preserve">The way that paths to binaries are stored in the registry varies wildly and autorunner attempts to deal with every case, however, there is a good chance that you will have a path that it cannot deal with. If you find such a path then send me the contents of the </w:t>
           </w:r>
           <w:r>
             <w:rPr>
@@ -737,39 +620,8 @@
               <w:szCs w:val="20"/>
               <w:highlight w:val="white"/>
             </w:rPr>
-            <w:t>%</w:t>
-          </w:r>
-          <w:proofErr w:type="spellStart"/>
-          <w:r>
-            <w:rPr>
-              <w:rFonts w:ascii="Consolas" w:hAnsi="Consolas" w:cs="Consolas"/>
-              <w:sz w:val="20"/>
-              <w:szCs w:val="20"/>
-              <w:highlight w:val="white"/>
-            </w:rPr>
-            <w:t>SystemRoot</w:t>
-          </w:r>
-          <w:proofErr w:type="spellEnd"/>
-          <w:r>
-            <w:rPr>
-              <w:rFonts w:ascii="Consolas" w:hAnsi="Consolas" w:cs="Consolas"/>
-              <w:sz w:val="20"/>
-              <w:szCs w:val="20"/>
-              <w:highlight w:val="white"/>
-            </w:rPr>
-            <w:t xml:space="preserve">%\system32\svchost.exe -k </w:t>
-          </w:r>
-          <w:proofErr w:type="spellStart"/>
-          <w:r>
-            <w:rPr>
-              <w:rFonts w:ascii="Consolas" w:hAnsi="Consolas" w:cs="Consolas"/>
-              <w:sz w:val="20"/>
-              <w:szCs w:val="20"/>
-              <w:highlight w:val="white"/>
-            </w:rPr>
-            <w:t>defragsvc</w:t>
-          </w:r>
-          <w:proofErr w:type="spellEnd"/>
+            <w:t>%SystemRoot%\system32\svchost.exe -k defragsvc</w:t>
+          </w:r>
         </w:p>
         <w:p>
           <w:pPr>
@@ -829,27 +681,7 @@
               <w:szCs w:val="20"/>
               <w:highlight w:val="white"/>
             </w:rPr>
-            <w:t>\</w:t>
-          </w:r>
-          <w:proofErr w:type="spellStart"/>
-          <w:r>
-            <w:rPr>
-              <w:rFonts w:ascii="Consolas" w:hAnsi="Consolas" w:cs="Consolas"/>
-              <w:sz w:val="20"/>
-              <w:szCs w:val="20"/>
-              <w:highlight w:val="white"/>
-            </w:rPr>
-            <w:t>SystemRoot</w:t>
-          </w:r>
-          <w:proofErr w:type="spellEnd"/>
-          <w:r>
-            <w:rPr>
-              <w:rFonts w:ascii="Consolas" w:hAnsi="Consolas" w:cs="Consolas"/>
-              <w:sz w:val="20"/>
-              <w:szCs w:val="20"/>
-              <w:highlight w:val="white"/>
-            </w:rPr>
-            <w:t>\system32\drivers\dmvsc.sys</w:t>
+            <w:t>\SystemRoot\system32\drivers\dmvsc.sys</w:t>
           </w:r>
         </w:p>
         <w:p>
@@ -927,39 +759,8 @@
               <w:szCs w:val="20"/>
               <w:highlight w:val="white"/>
             </w:rPr>
-            <w:t>%</w:t>
-          </w:r>
-          <w:proofErr w:type="spellStart"/>
-          <w:r>
-            <w:rPr>
-              <w:rFonts w:ascii="Consolas" w:hAnsi="Consolas" w:cs="Consolas"/>
-              <w:sz w:val="20"/>
-              <w:szCs w:val="20"/>
-              <w:highlight w:val="white"/>
-            </w:rPr>
-            <w:t>windir</w:t>
-          </w:r>
-          <w:proofErr w:type="spellEnd"/>
-          <w:r>
-            <w:rPr>
-              <w:rFonts w:ascii="Consolas" w:hAnsi="Consolas" w:cs="Consolas"/>
-              <w:sz w:val="20"/>
-              <w:szCs w:val="20"/>
-              <w:highlight w:val="white"/>
-            </w:rPr>
-            <w:t xml:space="preserve">%\system32\svchost.exe -k </w:t>
-          </w:r>
-          <w:proofErr w:type="spellStart"/>
-          <w:r>
-            <w:rPr>
-              <w:rFonts w:ascii="Consolas" w:hAnsi="Consolas" w:cs="Consolas"/>
-              <w:sz w:val="20"/>
-              <w:szCs w:val="20"/>
-              <w:highlight w:val="white"/>
-            </w:rPr>
-            <w:t>ftpsvc</w:t>
-          </w:r>
-          <w:proofErr w:type="spellEnd"/>
+            <w:t>%windir%\system32\svchost.exe -k ftpsvc</w:t>
+          </w:r>
         </w:p>
         <w:p>
           <w:pPr>
@@ -1008,50 +809,22 @@
               <w:szCs w:val="20"/>
               <w:highlight w:val="white"/>
             </w:rPr>
-            <w:t>"C:\\Program Files\\MySQL\\MySQL Server 5.5\\bin\\</w:t>
-          </w:r>
-          <w:proofErr w:type="spellStart"/>
-          <w:r>
+            <w:t>"C:\\Program Files\\MySQL\\MySQL Server 5.5\\bin\\mysqld\" --defaults-file=\"C:\\ProgramData\\MySQL\\MySQL Server 5.5"</w:t>
+          </w:r>
+        </w:p>
+        <w:p>
+          <w:pPr>
+            <w:spacing w:after="0"/>
             <w:rPr>
               <w:rFonts w:ascii="Consolas" w:hAnsi="Consolas" w:cs="Consolas"/>
               <w:sz w:val="20"/>
               <w:szCs w:val="20"/>
-              <w:highlight w:val="white"/>
-            </w:rPr>
-            <w:t>mysqld</w:t>
-          </w:r>
-          <w:proofErr w:type="spellEnd"/>
-          <w:r>
-            <w:rPr>
-              <w:rFonts w:ascii="Consolas" w:hAnsi="Consolas" w:cs="Consolas"/>
-              <w:sz w:val="20"/>
-              <w:szCs w:val="20"/>
-              <w:highlight w:val="white"/>
-            </w:rPr>
-            <w:t>\" --defaults-file=\"C:\\ProgramData\\MySQL\\MySQL Server 5.5"</w:t>
-          </w:r>
-        </w:p>
-        <w:p>
-          <w:pPr>
-            <w:spacing w:after="0"/>
-            <w:rPr>
-              <w:rFonts w:ascii="Consolas" w:hAnsi="Consolas" w:cs="Consolas"/>
-              <w:sz w:val="20"/>
-              <w:szCs w:val="20"/>
-            </w:rPr>
-          </w:pPr>
-        </w:p>
-        <w:p>
-          <w:r>
-            <w:t xml:space="preserve">The areas that </w:t>
-          </w:r>
-          <w:proofErr w:type="spellStart"/>
-          <w:r>
-            <w:t>autorunner</w:t>
-          </w:r>
-          <w:proofErr w:type="spellEnd"/>
-          <w:r>
-            <w:t xml:space="preserve"> parses is also limited e.g. primary logon locations e.g. registry and file system and services. The reason being is that these are the main ones and in some cases the parsing requires lookups into other areas of the registry e.g. CLSID, so I will add these in due course.</w:t>
+            </w:rPr>
+          </w:pPr>
+        </w:p>
+        <w:p>
+          <w:r>
+            <w:t>The areas that autorunner parses is also limited e.g. primary logon locations e.g. registry and file system and services. The reason being is that these are the main ones and in some cases the parsing requires lookups into other areas of the registry e.g. CLSID, so I will add these in due course.</w:t>
           </w:r>
         </w:p>
         <w:p>
@@ -1076,8 +849,81 @@
             <w:pStyle w:val="woanwareHeading1"/>
             <w:spacing w:before="0" w:line="240" w:lineRule="auto"/>
           </w:pPr>
+        </w:p>
+        <w:p>
+          <w:pPr>
+            <w:rPr>
+              <w:b/>
+            </w:rPr>
+          </w:pPr>
+          <w:r>
+            <w:rPr>
+              <w:b/>
+            </w:rPr>
+            <w:t>v0.0.5</w:t>
+          </w:r>
+        </w:p>
+        <w:p>
+          <w:pPr>
+            <w:pStyle w:val="ListParagraph"/>
+            <w:numPr>
+              <w:ilvl w:val="0"/>
+              <w:numId w:val="9"/>
+            </w:numPr>
+          </w:pPr>
+          <w:r>
+            <w:t xml:space="preserve">Fixed </w:t>
+          </w:r>
+          <w:r>
+            <w:t>a</w:t>
+          </w:r>
+          <w:r>
+            <w:t xml:space="preserve"> path normalisation issue where the drive might not be correctly replaced with the drive mapping drive</w:t>
+          </w:r>
+        </w:p>
+        <w:p>
+          <w:pPr>
+            <w:pStyle w:val="ListParagraph"/>
+            <w:numPr>
+              <w:ilvl w:val="0"/>
+              <w:numId w:val="9"/>
+            </w:numPr>
+          </w:pPr>
+          <w:r>
+            <w:t xml:space="preserve">Added new columns to display the file system </w:t>
+          </w:r>
+          <w:r>
+            <w:t>c</w:t>
+          </w:r>
+          <w:r>
+            <w:t xml:space="preserve">reated, </w:t>
+          </w:r>
+          <w:r>
+            <w:t>a</w:t>
+          </w:r>
+          <w:r>
+            <w:t xml:space="preserve">ccessed, </w:t>
+          </w:r>
+          <w:r>
+            <w:t>m</w:t>
+          </w:r>
           <w:bookmarkStart w:id="0" w:name="_GoBack"/>
           <w:bookmarkEnd w:id="0"/>
+          <w:r>
+            <w:t>odified timestamps</w:t>
+          </w:r>
+        </w:p>
+        <w:p>
+          <w:pPr>
+            <w:pStyle w:val="ListParagraph"/>
+            <w:numPr>
+              <w:ilvl w:val="0"/>
+              <w:numId w:val="9"/>
+            </w:numPr>
+          </w:pPr>
+          <w:r>
+            <w:t>Added new column to display the registry keys modified timestamp</w:t>
+          </w:r>
         </w:p>
         <w:p>
           <w:pPr>
@@ -1089,7 +935,13 @@
             <w:rPr>
               <w:b/>
             </w:rPr>
-            <w:t>V0.0.4</w:t>
+            <w:t>v</w:t>
+          </w:r>
+          <w:r>
+            <w:rPr>
+              <w:b/>
+            </w:rPr>
+            <w:t>0.0.4</w:t>
           </w:r>
         </w:p>
         <w:p>
@@ -1101,13 +953,8 @@
             </w:numPr>
           </w:pPr>
           <w:r>
-            <w:t xml:space="preserve">Added missing settings.xml file to releases. Thanks </w:t>
-          </w:r>
-          <w:proofErr w:type="spellStart"/>
-          <w:r>
-            <w:t>RobL</w:t>
-          </w:r>
-          <w:proofErr w:type="spellEnd"/>
+            <w:t>Added missing settings.xml file to releases. Thanks RobL</w:t>
+          </w:r>
         </w:p>
         <w:p>
           <w:pPr>
@@ -1118,15 +965,7 @@
             </w:numPr>
           </w:pPr>
           <w:r>
-            <w:t xml:space="preserve">Added error logging to the VirusTotal.NET library, outputs to the users local </w:t>
-          </w:r>
-          <w:proofErr w:type="spellStart"/>
-          <w:r>
-            <w:t>AppData</w:t>
-          </w:r>
-          <w:proofErr w:type="spellEnd"/>
-          <w:r>
-            <w:t xml:space="preserve"> directory for the application e.g. </w:t>
+            <w:t xml:space="preserve">Added error logging to the VirusTotal.NET library, outputs to the users local AppData directory for the application e.g. </w:t>
           </w:r>
         </w:p>
         <w:p>
@@ -1167,15 +1006,7 @@
             </w:numPr>
           </w:pPr>
           <w:r>
-            <w:t xml:space="preserve">Added parsing of the </w:t>
-          </w:r>
-          <w:proofErr w:type="spellStart"/>
-          <w:r>
-            <w:t>AppInit_DLL</w:t>
-          </w:r>
-          <w:proofErr w:type="spellEnd"/>
-          <w:r>
-            <w:t xml:space="preserve"> keys</w:t>
+            <w:t>Added parsing of the AppInit_DLL keys</w:t>
           </w:r>
         </w:p>
         <w:p>
@@ -1205,13 +1036,8 @@
             <w:t>to v1.0.2 which should fix a number of issues including the VT checking not starting and the improvement of handling resources that don’t exist</w:t>
           </w:r>
           <w:r>
-            <w:t xml:space="preserve">. Thanks </w:t>
-          </w:r>
-          <w:proofErr w:type="spellStart"/>
-          <w:r>
-            <w:t>RobL</w:t>
-          </w:r>
-          <w:proofErr w:type="spellEnd"/>
+            <w:t>. Thanks RobL</w:t>
+          </w:r>
         </w:p>
         <w:p>
           <w:pPr>
@@ -1300,13 +1126,8 @@
           <w:r>
             <w:t xml:space="preserve">Added ability to export a sorted and </w:t>
           </w:r>
-          <w:proofErr w:type="spellStart"/>
-          <w:r>
-            <w:t>uniqued</w:t>
-          </w:r>
-          <w:proofErr w:type="spellEnd"/>
-          <w:r>
-            <w:t xml:space="preserve"> </w:t>
+          <w:r>
+            <w:t xml:space="preserve">uniqued </w:t>
           </w:r>
           <w:r>
             <w:t>list of MD5 hashes</w:t>
@@ -1361,13 +1182,8 @@
             </w:numPr>
           </w:pPr>
           <w:r>
-            <w:t xml:space="preserve">Updated to extract </w:t>
-          </w:r>
-          <w:proofErr w:type="spellStart"/>
-          <w:r>
-            <w:t>ServiceDll</w:t>
-          </w:r>
-          <w:proofErr w:type="spellEnd"/>
+            <w:t>Updated to extract ServiceDll</w:t>
+          </w:r>
         </w:p>
         <w:p>
           <w:pPr>
@@ -1476,7 +1292,7 @@
             <w:rPr>
               <w:noProof/>
             </w:rPr>
-            <w:t>1</w:t>
+            <w:t>3</w:t>
           </w:r>
           <w:r>
             <w:fldChar w:fldCharType="end"/>
@@ -1583,11 +1399,9 @@
                   <w:szCs w:val="36"/>
                 </w:rPr>
               </w:pPr>
-              <w:proofErr w:type="spellStart"/>
               <w:r>
                 <w:t>woanware</w:t>
               </w:r>
-              <w:proofErr w:type="spellEnd"/>
             </w:p>
           </w:tc>
         </w:sdtContent>
@@ -2411,6 +2225,119 @@
     <w:nsid w:val="791D16A1"/>
     <w:multiLevelType w:val="hybridMultilevel"/>
     <w:tmpl w:val="92B83086"/>
+    <w:lvl w:ilvl="0" w:tplc="08090005">
+      <w:start w:val="1"/>
+      <w:numFmt w:val="bullet"/>
+      <w:lvlText w:val=""/>
+      <w:lvlJc w:val="left"/>
+      <w:pPr>
+        <w:ind w:left="720" w:hanging="360"/>
+      </w:pPr>
+      <w:rPr>
+        <w:rFonts w:ascii="Wingdings" w:hAnsi="Wingdings" w:hint="default"/>
+      </w:rPr>
+    </w:lvl>
+    <w:lvl w:ilvl="1" w:tplc="08090003" w:tentative="1">
+      <w:start w:val="1"/>
+      <w:numFmt w:val="bullet"/>
+      <w:lvlText w:val="o"/>
+      <w:lvlJc w:val="left"/>
+      <w:pPr>
+        <w:ind w:left="1440" w:hanging="360"/>
+      </w:pPr>
+      <w:rPr>
+        <w:rFonts w:ascii="Courier New" w:hAnsi="Courier New" w:cs="Courier New" w:hint="default"/>
+      </w:rPr>
+    </w:lvl>
+    <w:lvl w:ilvl="2" w:tplc="08090005" w:tentative="1">
+      <w:start w:val="1"/>
+      <w:numFmt w:val="bullet"/>
+      <w:lvlText w:val=""/>
+      <w:lvlJc w:val="left"/>
+      <w:pPr>
+        <w:ind w:left="2160" w:hanging="360"/>
+      </w:pPr>
+      <w:rPr>
+        <w:rFonts w:ascii="Wingdings" w:hAnsi="Wingdings" w:hint="default"/>
+      </w:rPr>
+    </w:lvl>
+    <w:lvl w:ilvl="3" w:tplc="08090001" w:tentative="1">
+      <w:start w:val="1"/>
+      <w:numFmt w:val="bullet"/>
+      <w:lvlText w:val=""/>
+      <w:lvlJc w:val="left"/>
+      <w:pPr>
+        <w:ind w:left="2880" w:hanging="360"/>
+      </w:pPr>
+      <w:rPr>
+        <w:rFonts w:ascii="Symbol" w:hAnsi="Symbol" w:hint="default"/>
+      </w:rPr>
+    </w:lvl>
+    <w:lvl w:ilvl="4" w:tplc="08090003" w:tentative="1">
+      <w:start w:val="1"/>
+      <w:numFmt w:val="bullet"/>
+      <w:lvlText w:val="o"/>
+      <w:lvlJc w:val="left"/>
+      <w:pPr>
+        <w:ind w:left="3600" w:hanging="360"/>
+      </w:pPr>
+      <w:rPr>
+        <w:rFonts w:ascii="Courier New" w:hAnsi="Courier New" w:cs="Courier New" w:hint="default"/>
+      </w:rPr>
+    </w:lvl>
+    <w:lvl w:ilvl="5" w:tplc="08090005" w:tentative="1">
+      <w:start w:val="1"/>
+      <w:numFmt w:val="bullet"/>
+      <w:lvlText w:val=""/>
+      <w:lvlJc w:val="left"/>
+      <w:pPr>
+        <w:ind w:left="4320" w:hanging="360"/>
+      </w:pPr>
+      <w:rPr>
+        <w:rFonts w:ascii="Wingdings" w:hAnsi="Wingdings" w:hint="default"/>
+      </w:rPr>
+    </w:lvl>
+    <w:lvl w:ilvl="6" w:tplc="08090001" w:tentative="1">
+      <w:start w:val="1"/>
+      <w:numFmt w:val="bullet"/>
+      <w:lvlText w:val=""/>
+      <w:lvlJc w:val="left"/>
+      <w:pPr>
+        <w:ind w:left="5040" w:hanging="360"/>
+      </w:pPr>
+      <w:rPr>
+        <w:rFonts w:ascii="Symbol" w:hAnsi="Symbol" w:hint="default"/>
+      </w:rPr>
+    </w:lvl>
+    <w:lvl w:ilvl="7" w:tplc="08090003" w:tentative="1">
+      <w:start w:val="1"/>
+      <w:numFmt w:val="bullet"/>
+      <w:lvlText w:val="o"/>
+      <w:lvlJc w:val="left"/>
+      <w:pPr>
+        <w:ind w:left="5760" w:hanging="360"/>
+      </w:pPr>
+      <w:rPr>
+        <w:rFonts w:ascii="Courier New" w:hAnsi="Courier New" w:cs="Courier New" w:hint="default"/>
+      </w:rPr>
+    </w:lvl>
+    <w:lvl w:ilvl="8" w:tplc="08090005" w:tentative="1">
+      <w:start w:val="1"/>
+      <w:numFmt w:val="bullet"/>
+      <w:lvlText w:val=""/>
+      <w:lvlJc w:val="left"/>
+      <w:pPr>
+        <w:ind w:left="6480" w:hanging="360"/>
+      </w:pPr>
+      <w:rPr>
+        <w:rFonts w:ascii="Wingdings" w:hAnsi="Wingdings" w:hint="default"/>
+      </w:rPr>
+    </w:lvl>
+  </w:abstractNum>
+  <w:abstractNum w:abstractNumId="8">
+    <w:nsid w:val="7B844BF7"/>
+    <w:multiLevelType w:val="hybridMultilevel"/>
+    <w:tmpl w:val="FB765F56"/>
     <w:lvl w:ilvl="0" w:tplc="08090005">
       <w:start w:val="1"/>
       <w:numFmt w:val="bullet"/>
@@ -2543,6 +2470,9 @@
   </w:num>
   <w:num w:numId="8">
     <w:abstractNumId w:val="6"/>
+  </w:num>
+  <w:num w:numId="9">
+    <w:abstractNumId w:val="8"/>
   </w:num>
 </w:numbering>
 </file>
@@ -3530,7 +3460,7 @@
 </file>
 
 <file path=customXml/itemProps2.xml><?xml version="1.0" encoding="utf-8"?>
-<ds:datastoreItem xmlns:ds="http://schemas.openxmlformats.org/officeDocument/2006/customXml" ds:itemID="{A634827D-988C-4A5D-8EEF-245A53E9B33B}">
+<ds:datastoreItem xmlns:ds="http://schemas.openxmlformats.org/officeDocument/2006/customXml" ds:itemID="{1C2776B6-E342-4A6C-B701-2926457CA47C}">
   <ds:schemaRefs>
     <ds:schemaRef ds:uri="http://schemas.openxmlformats.org/officeDocument/2006/bibliography"/>
   </ds:schemaRefs>

</xml_diff>